<commit_message>
Back buttons and invoice on email sending
</commit_message>
<xml_diff>
--- a/src/main/resources/final.docx
+++ b/src/main/resources/final.docx
@@ -298,7 +298,7 @@
                 <w:szCs w:val="22"/>
                 <w:lang w:val="en-US" w:eastAsia="zh-CN" w:bidi="ar-SA"/>
               </w:rPr>
-              <w:t>74231_2021731</w:t>
+              <w:t>53672_202181</w:t>
             </w:r>
           </w:p>
         </w:tc>
@@ -431,7 +431,7 @@
                 <w:szCs w:val="22"/>
                 <w:lang w:val="en-US" w:eastAsia="zh-CN" w:bidi="ar-SA"/>
               </w:rPr>
-              <w:t>2021-07-31</w:t>
+              <w:t>2021-08-01</w:t>
             </w:r>
           </w:p>
         </w:tc>
@@ -1646,7 +1646,7 @@
               <w:rPr>
                 <w:rFonts w:eastAsia="Yu Gothic Medium" w:cs="Calibri" w:cstheme="minorHAnsi"/>
               </w:rPr>
-              <w:t>System wizyjny</w:t>
+              <w:t>fsdfsd</w:t>
             </w:r>
           </w:p>
         </w:tc>
@@ -1674,7 +1674,7 @@
               <w:rPr>
                 <w:rFonts w:eastAsia="Yu Gothic Medium" w:cs="Calibri" w:cstheme="minorHAnsi"/>
               </w:rPr>
-              <w:t>4</w:t>
+              <w:t>132</w:t>
             </w:r>
           </w:p>
         </w:tc>
@@ -1702,7 +1702,7 @@
               <w:rPr>
                 <w:rFonts w:eastAsia="Yu Gothic Medium" w:cs="Calibri" w:cstheme="minorHAnsi"/>
               </w:rPr>
-              <w:t>100</w:t>
+              <w:t>231</w:t>
             </w:r>
           </w:p>
         </w:tc>
@@ -1726,7 +1726,7 @@
             </w:pPr>
             <w:r>
               <w:rPr/>
-              <w:t xml:space="preserve">400.0 </w:t>
+              <w:t xml:space="preserve">30492.0 </w:t>
             </w:r>
           </w:p>
         </w:tc>
@@ -1940,7 +1940,7 @@
               <w:rPr>
                 <w:rFonts w:eastAsia="Yu Gothic Medium" w:cs="Calibri" w:cstheme="minorHAnsi"/>
               </w:rPr>
-              <w:t>23</w:t>
+              <w:t>123</w:t>
             </w:r>
           </w:p>
         </w:tc>
@@ -2049,7 +2049,7 @@
               <w:rPr>
                 <w:rFonts w:eastAsia="Yu Gothic Medium" w:cs="Calibri" w:cstheme="minorHAnsi"/>
               </w:rPr>
-              <w:t xml:space="preserve">92.0 </w:t>
+              <w:t xml:space="preserve">37505.159999999996 </w:t>
             </w:r>
           </w:p>
         </w:tc>
@@ -2158,7 +2158,7 @@
               <w:rPr>
                 <w:rFonts w:cs="Calibri" w:cstheme="minorHAnsi"/>
               </w:rPr>
-              <w:t xml:space="preserve">492.0 </w:t>
+              <w:t xml:space="preserve">67997.16 </w:t>
             </w:r>
           </w:p>
         </w:tc>

</xml_diff>